<commit_message>
Base for Lab6 :)
</commit_message>
<xml_diff>
--- a/Lab4/Answers_4.docx
+++ b/Lab4/Answers_4.docx
@@ -80,16 +80,7 @@
           <w:sz w:val="24"/>
           <w:shd w:val="clear" w:color="auto" w:fill="FFFFFF"/>
         </w:rPr>
-        <w:t>С</w:t>
-      </w:r>
-      <w:r>
-        <w:rPr>
-          <w:rFonts w:ascii="Arial" w:hAnsi="Arial" w:cs="Arial"/>
-          <w:color w:val="2B2B2B"/>
-          <w:sz w:val="24"/>
-          <w:shd w:val="clear" w:color="auto" w:fill="FFFFFF"/>
-        </w:rPr>
-        <w:t xml:space="preserve">татический класс – это класс, который объявляется с ключевым словом </w:t>
+        <w:t xml:space="preserve">Статический класс – это класс, который объявляется с ключевым словом </w:t>
       </w:r>
       <w:proofErr w:type="spellStart"/>
       <w:r>
@@ -184,19 +175,7 @@
           <w:szCs w:val="24"/>
           <w:lang w:eastAsia="ru-RU"/>
         </w:rPr>
-        <w:t>статический класс должен содержать только статические чле</w:t>
-      </w:r>
-      <w:bookmarkStart w:id="0" w:name="_GoBack"/>
-      <w:bookmarkEnd w:id="0"/>
-      <w:r>
-        <w:rPr>
-          <w:rFonts w:ascii="Arial" w:eastAsia="Times New Roman" w:hAnsi="Arial" w:cs="Arial"/>
-          <w:color w:val="2B2B2B"/>
-          <w:sz w:val="24"/>
-          <w:szCs w:val="24"/>
-          <w:lang w:eastAsia="ru-RU"/>
-        </w:rPr>
-        <w:t>ны</w:t>
+        <w:t>статический класс должен содержать только статические члены</w:t>
       </w:r>
       <w:r>
         <w:rPr>
@@ -619,12 +598,15 @@
           <w:szCs w:val="24"/>
         </w:rPr>
       </w:pPr>
-      <w:r>
-        <w:rPr>
-          <w:rFonts w:ascii="Arial" w:hAnsi="Arial" w:cs="Arial"/>
-          <w:sz w:val="24"/>
-          <w:szCs w:val="24"/>
-        </w:rPr>
+      <w:bookmarkStart w:id="0" w:name="_GoBack"/>
+      <w:bookmarkEnd w:id="0"/>
+      <w:r>
+        <w:rPr>
+          <w:rFonts w:ascii="Arial" w:hAnsi="Arial" w:cs="Arial"/>
+          <w:sz w:val="24"/>
+          <w:szCs w:val="24"/>
+        </w:rPr>
+        <w:lastRenderedPageBreak/>
         <w:t xml:space="preserve">Сколько аргументов требуется для определения перегруженной унарной операции? </w:t>
       </w:r>
     </w:p>
@@ -1257,7 +1239,6 @@
           <w:szCs w:val="20"/>
           <w:shd w:val="clear" w:color="auto" w:fill="F7F7FA"/>
         </w:rPr>
-        <w:lastRenderedPageBreak/>
         <w:t>Методы расширения (</w:t>
       </w:r>
       <w:proofErr w:type="spellStart"/>
@@ -1354,6 +1335,7 @@
           <w:sz w:val="24"/>
           <w:szCs w:val="24"/>
         </w:rPr>
+        <w:lastRenderedPageBreak/>
         <w:t>Пусть дан фрагмент кода определения оператора преобразования типа. Определить форму преобразования</w:t>
       </w:r>
     </w:p>
@@ -1803,18 +1785,6 @@
         </w:rPr>
         <w:t xml:space="preserve"> можно перегружать </w:t>
       </w:r>
-    </w:p>
-    <w:p>
-      <w:pPr>
-        <w:pStyle w:val="a3"/>
-        <w:spacing w:after="0" w:line="240" w:lineRule="auto"/>
-        <w:ind w:left="510"/>
-        <w:rPr>
-          <w:rFonts w:ascii="Arial" w:hAnsi="Arial" w:cs="Arial"/>
-          <w:sz w:val="24"/>
-          <w:szCs w:val="24"/>
-        </w:rPr>
-      </w:pPr>
     </w:p>
     <w:sectPr>
       <w:pgSz w:w="11906" w:h="16838"/>

</xml_diff>